<commit_message>
Documentación incluida y lotes corregidos
</commit_message>
<xml_diff>
--- a/Documentacion/Documentacion lotes de prueba.docx
+++ b/Documentacion/Documentacion lotes de prueba.docx
@@ -19,7 +19,7 @@
     </w:p>
     <w:tbl>
       <w:tblPr>
-        <w:tblStyle w:val="TableGrid"/>
+        <w:tblStyle w:val="Tablaconcuadrcula"/>
         <w:tblW w:w="0" w:type="auto"/>
         <w:tblLook w:val="04A0" w:firstRow="1" w:lastRow="0" w:firstColumn="1" w:lastColumn="0" w:noHBand="0" w:noVBand="1"/>
       </w:tblPr>
@@ -200,7 +200,7 @@
     </w:p>
     <w:tbl>
       <w:tblPr>
-        <w:tblStyle w:val="TableGrid"/>
+        <w:tblStyle w:val="Tablaconcuadrcula"/>
         <w:tblW w:w="0" w:type="auto"/>
         <w:tblLook w:val="04A0" w:firstRow="1" w:lastRow="0" w:firstColumn="1" w:lastColumn="0" w:noHBand="0" w:noVBand="1"/>
       </w:tblPr>
@@ -356,12 +356,28 @@
     </w:p>
     <w:p>
       <w:r>
-        <w:t>La función de entrada tiene una unica variable, para probar la dinamica del programa.</w:t>
+        <w:t xml:space="preserve">La función de entrada tiene una </w:t>
+      </w:r>
+      <w:proofErr w:type="spellStart"/>
+      <w:r>
+        <w:t>unica</w:t>
+      </w:r>
+      <w:proofErr w:type="spellEnd"/>
+      <w:r>
+        <w:t xml:space="preserve"> variable, para probar la </w:t>
+      </w:r>
+      <w:proofErr w:type="spellStart"/>
+      <w:r>
+        <w:t>dinamica</w:t>
+      </w:r>
+      <w:proofErr w:type="spellEnd"/>
+      <w:r>
+        <w:t xml:space="preserve"> del programa.</w:t>
       </w:r>
     </w:p>
     <w:tbl>
       <w:tblPr>
-        <w:tblStyle w:val="TableGrid"/>
+        <w:tblStyle w:val="Tablaconcuadrcula"/>
         <w:tblW w:w="0" w:type="auto"/>
         <w:tblLook w:val="04A0" w:firstRow="1" w:lastRow="0" w:firstColumn="1" w:lastColumn="0" w:noHBand="0" w:noVBand="1"/>
       </w:tblPr>
@@ -467,7 +483,88 @@
           <w:tcPr>
             <w:tcW w:w="4414" w:type="dxa"/>
           </w:tcPr>
-          <w:p/>
+          <w:p>
+            <w:r>
+              <w:lastRenderedPageBreak/>
+              <w:t>11</w:t>
+            </w:r>
+          </w:p>
+          <w:p>
+            <w:r>
+              <w:t>65</w:t>
+            </w:r>
+          </w:p>
+          <w:p>
+            <w:r>
+              <w:t>96000000005</w:t>
+            </w:r>
+          </w:p>
+          <w:p>
+            <w:r>
+              <w:t>1932337505</w:t>
+            </w:r>
+          </w:p>
+          <w:p>
+            <w:r>
+              <w:t>116165</w:t>
+            </w:r>
+          </w:p>
+          <w:p>
+            <w:r>
+              <w:t>245</w:t>
+            </w:r>
+          </w:p>
+          <w:p>
+            <w:r>
+              <w:lastRenderedPageBreak/>
+              <w:t>3840000005</w:t>
+            </w:r>
+          </w:p>
+          <w:p>
+            <w:r>
+              <w:t>2400005</w:t>
+            </w:r>
+          </w:p>
+          <w:p>
+            <w:r>
+              <w:t>302401505</w:t>
+            </w:r>
+          </w:p>
+          <w:p>
+            <w:pPr>
+              <w:rPr>
+                <w:rFonts w:ascii="Calibri" w:hAnsi="Calibri"/>
+                <w:color w:val="000000"/>
+              </w:rPr>
+            </w:pPr>
+            <w:r>
+              <w:rPr>
+                <w:rFonts w:ascii="Calibri" w:hAnsi="Calibri"/>
+                <w:color w:val="000000"/>
+              </w:rPr>
+              <w:t>7,83276E+17</w:t>
+            </w:r>
+          </w:p>
+          <w:p>
+            <w:r>
+              <w:t>5</w:t>
+            </w:r>
+          </w:p>
+          <w:p>
+            <w:pPr>
+              <w:rPr>
+                <w:rFonts w:ascii="Calibri" w:hAnsi="Calibri"/>
+                <w:color w:val="000000"/>
+              </w:rPr>
+            </w:pPr>
+            <w:r>
+              <w:rPr>
+                <w:rFonts w:ascii="Calibri" w:hAnsi="Calibri"/>
+                <w:color w:val="000000"/>
+              </w:rPr>
+              <w:t>1,29534E+11</w:t>
+            </w:r>
+          </w:p>
         </w:tc>
       </w:tr>
     </w:tbl>
@@ -479,12 +576,28 @@
     </w:p>
     <w:p>
       <w:r>
-        <w:t>La función de entrada tiene una dos variables, para probar la dinamica del programa.</w:t>
+        <w:t xml:space="preserve">La función de entrada tiene </w:t>
+      </w:r>
+      <w:proofErr w:type="gramStart"/>
+      <w:r>
+        <w:t>una</w:t>
+      </w:r>
+      <w:proofErr w:type="gramEnd"/>
+      <w:r>
+        <w:t xml:space="preserve"> dos variables, para probar la </w:t>
+      </w:r>
+      <w:proofErr w:type="spellStart"/>
+      <w:r>
+        <w:t>dinamica</w:t>
+      </w:r>
+      <w:proofErr w:type="spellEnd"/>
+      <w:r>
+        <w:t xml:space="preserve"> del programa.</w:t>
       </w:r>
     </w:p>
     <w:tbl>
       <w:tblPr>
-        <w:tblStyle w:val="TableGrid"/>
+        <w:tblStyle w:val="Tablaconcuadrcula"/>
         <w:tblW w:w="0" w:type="auto"/>
         <w:tblLook w:val="04A0" w:firstRow="1" w:lastRow="0" w:firstColumn="1" w:lastColumn="0" w:noHBand="0" w:noVBand="1"/>
       </w:tblPr>
@@ -521,27 +634,62 @@
           </w:tcPr>
           <w:p>
             <w:r>
-              <w:t>3 x 2 ^ * 20 * 5 +</w:t>
-            </w:r>
-          </w:p>
-          <w:p>
-            <w:r>
-              <w:t>1 11</w:t>
-            </w:r>
-          </w:p>
-          <w:p>
-            <w:r>
-              <w:t>1</w:t>
-            </w:r>
-          </w:p>
-          <w:p>
-            <w:r>
-              <w:t>40000</w:t>
-            </w:r>
-          </w:p>
-          <w:p>
-            <w:r>
-              <w:t>5675</w:t>
+              <w:t>x 3 * 2 ^ 4 y * +</w:t>
+            </w:r>
+          </w:p>
+          <w:p>
+            <w:r>
+              <w:t>2 5</w:t>
+            </w:r>
+          </w:p>
+          <w:p>
+            <w:r>
+              <w:t>-1 1</w:t>
+            </w:r>
+          </w:p>
+          <w:p>
+            <w:r>
+              <w:t>1 4</w:t>
+            </w:r>
+          </w:p>
+          <w:p>
+            <w:r>
+              <w:t>4 1</w:t>
+            </w:r>
+          </w:p>
+          <w:p>
+            <w:r>
+              <w:t>2 2</w:t>
+            </w:r>
+          </w:p>
+          <w:p>
+            <w:r>
+              <w:t>6 7</w:t>
+            </w:r>
+          </w:p>
+        </w:tc>
+        <w:tc>
+          <w:tcPr>
+            <w:tcW w:w="4414" w:type="dxa"/>
+          </w:tcPr>
+          <w:p>
+            <w:r>
+              <w:t>5</w:t>
+            </w:r>
+          </w:p>
+          <w:p>
+            <w:r>
+              <w:t>13</w:t>
+            </w:r>
+          </w:p>
+          <w:p>
+            <w:r>
+              <w:t>25</w:t>
+            </w:r>
+          </w:p>
+          <w:p>
+            <w:r>
+              <w:t>148</w:t>
             </w:r>
           </w:p>
           <w:p>
@@ -551,45 +699,9 @@
           </w:p>
           <w:p>
             <w:r>
-              <w:t>2</w:t>
-            </w:r>
-          </w:p>
-          <w:p>
-            <w:r>
-              <w:t>8000</w:t>
-            </w:r>
-          </w:p>
-          <w:p>
-            <w:r>
-              <w:t>200</w:t>
-            </w:r>
-          </w:p>
-          <w:p>
-            <w:r>
-              <w:t>2245</w:t>
-            </w:r>
-          </w:p>
-          <w:p>
-            <w:r>
-              <w:t>114256737</w:t>
-            </w:r>
-          </w:p>
-          <w:p>
-            <w:r>
-              <w:t>0</w:t>
-            </w:r>
-          </w:p>
-          <w:p>
-            <w:r>
-              <w:t>46464</w:t>
-            </w:r>
-          </w:p>
-        </w:tc>
-        <w:tc>
-          <w:tcPr>
-            <w:tcW w:w="4414" w:type="dxa"/>
-          </w:tcPr>
-          <w:p/>
+              <w:t>352</w:t>
+            </w:r>
+          </w:p>
         </w:tc>
       </w:tr>
     </w:tbl>
@@ -601,12 +713,20 @@
     </w:p>
     <w:p>
       <w:r>
-        <w:t>La función de entrada utiliza 3 variables, para probar la dinamica del programa.</w:t>
+        <w:t xml:space="preserve">La función de entrada utiliza 3 variables, para probar la </w:t>
+      </w:r>
+      <w:proofErr w:type="spellStart"/>
+      <w:r>
+        <w:t>dinamica</w:t>
+      </w:r>
+      <w:proofErr w:type="spellEnd"/>
+      <w:r>
+        <w:t xml:space="preserve"> del programa.</w:t>
       </w:r>
     </w:p>
     <w:tbl>
       <w:tblPr>
-        <w:tblStyle w:val="TableGrid"/>
+        <w:tblStyle w:val="Tablaconcuadrcula"/>
         <w:tblW w:w="0" w:type="auto"/>
         <w:tblLook w:val="04A0" w:firstRow="1" w:lastRow="0" w:firstColumn="1" w:lastColumn="0" w:noHBand="0" w:noVBand="1"/>
       </w:tblPr>
@@ -643,56 +763,90 @@
           </w:tcPr>
           <w:p>
             <w:r>
-              <w:t>x 3 * 2 ^ 4 y * +</w:t>
-            </w:r>
-          </w:p>
-          <w:p>
-            <w:r>
-              <w:t>2 5</w:t>
-            </w:r>
-          </w:p>
-          <w:p>
-            <w:r>
-              <w:t>-1 1</w:t>
-            </w:r>
-          </w:p>
-          <w:p>
-            <w:r>
-              <w:t>1 4</w:t>
-            </w:r>
-          </w:p>
-          <w:p>
-            <w:r>
-              <w:t>4 1</w:t>
-            </w:r>
-          </w:p>
-          <w:p>
-            <w:r>
-              <w:t>2 2</w:t>
-            </w:r>
-          </w:p>
-          <w:p>
-            <w:r>
-              <w:t>6 7</w:t>
-            </w:r>
-          </w:p>
-        </w:tc>
-        <w:tc>
-          <w:tcPr>
-            <w:tcW w:w="4414" w:type="dxa"/>
-          </w:tcPr>
-          <w:p/>
+              <w:t>x 2 ^ y + z + 2</w:t>
+            </w:r>
+            <w:r>
+              <w:t xml:space="preserve"> *</w:t>
+            </w:r>
+          </w:p>
+          <w:p>
+            <w:r>
+              <w:t>3 5</w:t>
+            </w:r>
+          </w:p>
+          <w:p>
+            <w:r>
+              <w:t>10 11 1</w:t>
+            </w:r>
+          </w:p>
+          <w:p>
+            <w:r>
+              <w:t>9 1 5</w:t>
+            </w:r>
+          </w:p>
+          <w:p>
+            <w:r>
+              <w:t>1 1 1</w:t>
+            </w:r>
+          </w:p>
+          <w:p>
+            <w:r>
+              <w:t>-1 -1 -1</w:t>
+            </w:r>
+          </w:p>
+          <w:p>
+            <w:r>
+              <w:t>13 47 11</w:t>
+            </w:r>
+          </w:p>
+        </w:tc>
+        <w:tc>
+          <w:tcPr>
+            <w:tcW w:w="4414" w:type="dxa"/>
+          </w:tcPr>
+          <w:p>
+            <w:r>
+              <w:t>5</w:t>
+            </w:r>
+          </w:p>
+          <w:p>
+            <w:r>
+              <w:t>224</w:t>
+            </w:r>
+          </w:p>
+          <w:p>
+            <w:r>
+              <w:t>174</w:t>
+            </w:r>
+          </w:p>
+          <w:p>
+            <w:r>
+              <w:t>6</w:t>
+            </w:r>
+          </w:p>
+          <w:p>
+            <w:r>
+              <w:t>-2</w:t>
+            </w:r>
+          </w:p>
+          <w:p>
+            <w:r>
+              <w:t>454</w:t>
+            </w:r>
+          </w:p>
         </w:tc>
       </w:tr>
     </w:tbl>
-    <w:p/>
+    <w:p>
+      <w:bookmarkStart w:id="0" w:name="_GoBack"/>
+      <w:bookmarkEnd w:id="0"/>
+    </w:p>
     <w:p/>
     <w:p/>
     <w:p/>
     <w:p/>
     <w:p>
       <w:r>
-        <w:lastRenderedPageBreak/>
         <w:t>4_Logaritmo</w:t>
       </w:r>
     </w:p>
@@ -703,7 +857,7 @@
     </w:p>
     <w:tbl>
       <w:tblPr>
-        <w:tblStyle w:val="TableGrid"/>
+        <w:tblStyle w:val="Tablaconcuadrcula"/>
         <w:tblW w:w="0" w:type="auto"/>
         <w:tblLook w:val="04A0" w:firstRow="1" w:lastRow="0" w:firstColumn="1" w:lastColumn="0" w:noHBand="0" w:noVBand="1"/>
       </w:tblPr>
@@ -740,8 +894,13 @@
           </w:tcPr>
           <w:p>
             <w:r>
-              <w:t>x 2 ^ y + z + 2 / ln</w:t>
-            </w:r>
+              <w:t xml:space="preserve">x 2 ^ y + z + 2 / </w:t>
+            </w:r>
+            <w:proofErr w:type="spellStart"/>
+            <w:r>
+              <w:t>ln</w:t>
+            </w:r>
+            <w:proofErr w:type="spellEnd"/>
           </w:p>
           <w:p>
             <w:r>
@@ -750,6 +909,7 @@
           </w:p>
           <w:p>
             <w:r>
+              <w:lastRenderedPageBreak/>
               <w:t>4 5 6</w:t>
             </w:r>
           </w:p>
@@ -778,7 +938,38 @@
           <w:tcPr>
             <w:tcW w:w="4414" w:type="dxa"/>
           </w:tcPr>
-          <w:p/>
+          <w:p>
+            <w:r>
+              <w:lastRenderedPageBreak/>
+              <w:t>5</w:t>
+            </w:r>
+          </w:p>
+          <w:p>
+            <w:r>
+              <w:t>2</w:t>
+            </w:r>
+          </w:p>
+          <w:p>
+            <w:r>
+              <w:lastRenderedPageBreak/>
+              <w:t>33</w:t>
+            </w:r>
+          </w:p>
+          <w:p>
+            <w:r>
+              <w:t>61</w:t>
+            </w:r>
+          </w:p>
+          <w:p>
+            <w:r>
+              <w:t>3</w:t>
+            </w:r>
+          </w:p>
+          <w:p>
+            <w:r>
+              <w:t>7</w:t>
+            </w:r>
+          </w:p>
         </w:tc>
       </w:tr>
     </w:tbl>
@@ -797,7 +988,7 @@
     </w:p>
     <w:tbl>
       <w:tblPr>
-        <w:tblStyle w:val="TableGrid"/>
+        <w:tblStyle w:val="Tablaconcuadrcula"/>
         <w:tblW w:w="0" w:type="auto"/>
         <w:tblLook w:val="04A0" w:firstRow="1" w:lastRow="0" w:firstColumn="1" w:lastColumn="0" w:noHBand="0" w:noVBand="1"/>
       </w:tblPr>
@@ -887,7 +1078,81 @@
           <w:tcPr>
             <w:tcW w:w="4414" w:type="dxa"/>
           </w:tcPr>
-          <w:p/>
+          <w:p>
+            <w:r>
+              <w:t>8</w:t>
+            </w:r>
+          </w:p>
+          <w:p>
+            <w:r>
+              <w:t>5</w:t>
+            </w:r>
+          </w:p>
+          <w:p>
+            <w:r>
+              <w:t>238</w:t>
+            </w:r>
+          </w:p>
+          <w:p>
+            <w:r>
+              <w:t>12</w:t>
+            </w:r>
+          </w:p>
+          <w:p>
+            <w:r>
+              <w:t>0</w:t>
+            </w:r>
+          </w:p>
+          <w:p>
+            <w:pPr>
+              <w:rPr>
+                <w:rFonts w:ascii="Calibri" w:hAnsi="Calibri"/>
+                <w:color w:val="000000"/>
+              </w:rPr>
+            </w:pPr>
+            <w:r>
+              <w:rPr>
+                <w:rFonts w:ascii="Calibri" w:hAnsi="Calibri"/>
+                <w:color w:val="000000"/>
+              </w:rPr>
+              <w:t>4,8742E+12</w:t>
+            </w:r>
+          </w:p>
+          <w:p>
+            <w:r>
+              <w:t>0</w:t>
+            </w:r>
+          </w:p>
+          <w:p>
+            <w:pPr>
+              <w:rPr>
+                <w:rFonts w:ascii="Calibri" w:hAnsi="Calibri"/>
+                <w:color w:val="000000"/>
+              </w:rPr>
+            </w:pPr>
+            <w:r>
+              <w:rPr>
+                <w:rFonts w:ascii="Calibri" w:hAnsi="Calibri"/>
+                <w:color w:val="000000"/>
+              </w:rPr>
+              <w:t>5,9982E+12</w:t>
+            </w:r>
+          </w:p>
+          <w:p>
+            <w:pPr>
+              <w:rPr>
+                <w:rFonts w:ascii="Calibri" w:hAnsi="Calibri"/>
+                <w:color w:val="000000"/>
+              </w:rPr>
+            </w:pPr>
+            <w:r>
+              <w:rPr>
+                <w:rFonts w:ascii="Calibri" w:hAnsi="Calibri"/>
+                <w:color w:val="000000"/>
+              </w:rPr>
+              <w:t>6E+28</w:t>
+            </w:r>
+          </w:p>
         </w:tc>
       </w:tr>
     </w:tbl>
@@ -902,12 +1167,20 @@
         <w:t>La función de entrada i</w:t>
       </w:r>
       <w:r>
-        <w:t>ncluye multiples operaciones entre las operaciones unarias.</w:t>
+        <w:t xml:space="preserve">ncluye </w:t>
+      </w:r>
+      <w:proofErr w:type="spellStart"/>
+      <w:r>
+        <w:t>multiples</w:t>
+      </w:r>
+      <w:proofErr w:type="spellEnd"/>
+      <w:r>
+        <w:t xml:space="preserve"> operaciones entre las operaciones unarias.</w:t>
       </w:r>
     </w:p>
     <w:tbl>
       <w:tblPr>
-        <w:tblStyle w:val="TableGrid"/>
+        <w:tblStyle w:val="Tablaconcuadrcula"/>
         <w:tblW w:w="0" w:type="auto"/>
         <w:tblLook w:val="04A0" w:firstRow="1" w:lastRow="0" w:firstColumn="1" w:lastColumn="0" w:noHBand="0" w:noVBand="1"/>
       </w:tblPr>
@@ -944,10 +1217,31 @@
           </w:tcPr>
           <w:p>
             <w:r>
-              <w:t>x ln 3 ln</w:t>
-            </w:r>
-            <w:r>
-              <w:t xml:space="preserve"> 2 ln ^ +</w:t>
+              <w:t xml:space="preserve">x </w:t>
+            </w:r>
+            <w:proofErr w:type="spellStart"/>
+            <w:r>
+              <w:t>ln</w:t>
+            </w:r>
+            <w:proofErr w:type="spellEnd"/>
+            <w:r>
+              <w:t xml:space="preserve"> 3 </w:t>
+            </w:r>
+            <w:proofErr w:type="spellStart"/>
+            <w:r>
+              <w:t>ln</w:t>
+            </w:r>
+            <w:proofErr w:type="spellEnd"/>
+            <w:r>
+              <w:t xml:space="preserve"> 2 </w:t>
+            </w:r>
+            <w:proofErr w:type="spellStart"/>
+            <w:r>
+              <w:t>ln</w:t>
+            </w:r>
+            <w:proofErr w:type="spellEnd"/>
+            <w:r>
+              <w:t xml:space="preserve"> ^ +</w:t>
             </w:r>
           </w:p>
           <w:p>
@@ -975,7 +1269,26 @@
           <w:tcPr>
             <w:tcW w:w="4414" w:type="dxa"/>
           </w:tcPr>
-          <w:p/>
+          <w:p>
+            <w:r>
+              <w:t>3</w:t>
+            </w:r>
+          </w:p>
+          <w:p>
+            <w:r>
+              <w:t>2</w:t>
+            </w:r>
+          </w:p>
+          <w:p>
+            <w:r>
+              <w:t>2</w:t>
+            </w:r>
+          </w:p>
+          <w:p>
+            <w:r>
+              <w:t>1</w:t>
+            </w:r>
+          </w:p>
         </w:tc>
       </w:tr>
     </w:tbl>
@@ -985,18 +1298,22 @@
     <w:p/>
     <w:p>
       <w:r>
-        <w:lastRenderedPageBreak/>
         <w:t>7_LogaritmosAnidados</w:t>
       </w:r>
     </w:p>
     <w:p>
-      <w:r>
-        <w:t>Multiples logaritmos anidados para probar que funcione correctamente la operación unaria.</w:t>
+      <w:proofErr w:type="spellStart"/>
+      <w:r>
+        <w:t>Multiples</w:t>
+      </w:r>
+      <w:proofErr w:type="spellEnd"/>
+      <w:r>
+        <w:t xml:space="preserve"> logaritmos anidados para probar que funcione correctamente la operación unaria.</w:t>
       </w:r>
     </w:p>
     <w:tbl>
       <w:tblPr>
-        <w:tblStyle w:val="TableGrid"/>
+        <w:tblStyle w:val="Tablaconcuadrcula"/>
         <w:tblW w:w="0" w:type="auto"/>
         <w:tblLook w:val="04A0" w:firstRow="1" w:lastRow="0" w:firstColumn="1" w:lastColumn="0" w:noHBand="0" w:noVBand="1"/>
       </w:tblPr>
@@ -1033,11 +1350,25 @@
           </w:tcPr>
           <w:p>
             <w:r>
-              <w:t>x ln ln</w:t>
-            </w:r>
-          </w:p>
-          <w:p>
-            <w:r>
+              <w:t xml:space="preserve">x </w:t>
+            </w:r>
+            <w:proofErr w:type="spellStart"/>
+            <w:r>
+              <w:t>ln</w:t>
+            </w:r>
+            <w:proofErr w:type="spellEnd"/>
+            <w:r>
+              <w:t xml:space="preserve"> </w:t>
+            </w:r>
+            <w:proofErr w:type="spellStart"/>
+            <w:r>
+              <w:t>ln</w:t>
+            </w:r>
+            <w:proofErr w:type="spellEnd"/>
+          </w:p>
+          <w:p>
+            <w:r>
+              <w:lastRenderedPageBreak/>
               <w:t>1 3</w:t>
             </w:r>
           </w:p>
@@ -1063,11 +1394,13 @@
           </w:tcPr>
           <w:p>
             <w:r>
+              <w:lastRenderedPageBreak/>
               <w:t>3</w:t>
             </w:r>
           </w:p>
           <w:p>
             <w:r>
+              <w:lastRenderedPageBreak/>
               <w:t>0</w:t>
             </w:r>
           </w:p>
@@ -1080,8 +1413,6 @@
             <w:r>
               <w:t>2</w:t>
             </w:r>
-            <w:bookmarkStart w:id="0" w:name="_GoBack"/>
-            <w:bookmarkEnd w:id="0"/>
           </w:p>
         </w:tc>
       </w:tr>
@@ -1492,13 +1823,13 @@
     <w:name w:val="Normal"/>
     <w:qFormat/>
   </w:style>
-  <w:style w:type="character" w:default="1" w:styleId="DefaultParagraphFont">
+  <w:style w:type="character" w:default="1" w:styleId="Fuentedeprrafopredeter">
     <w:name w:val="Default Paragraph Font"/>
     <w:uiPriority w:val="1"/>
     <w:semiHidden/>
     <w:unhideWhenUsed/>
   </w:style>
-  <w:style w:type="table" w:default="1" w:styleId="TableNormal">
+  <w:style w:type="table" w:default="1" w:styleId="Tablanormal">
     <w:name w:val="Normal Table"/>
     <w:uiPriority w:val="99"/>
     <w:semiHidden/>
@@ -1513,15 +1844,15 @@
       </w:tblCellMar>
     </w:tblPr>
   </w:style>
-  <w:style w:type="numbering" w:default="1" w:styleId="NoList">
+  <w:style w:type="numbering" w:default="1" w:styleId="Sinlista">
     <w:name w:val="No List"/>
     <w:uiPriority w:val="99"/>
     <w:semiHidden/>
     <w:unhideWhenUsed/>
   </w:style>
-  <w:style w:type="table" w:styleId="TableGrid">
+  <w:style w:type="table" w:styleId="Tablaconcuadrcula">
     <w:name w:val="Table Grid"/>
-    <w:basedOn w:val="TableNormal"/>
+    <w:basedOn w:val="Tablanormal"/>
     <w:uiPriority w:val="39"/>
     <w:rsid w:val="00E94667"/>
     <w:pPr>

</xml_diff>